<commit_message>
Se edita el documento word
</commit_message>
<xml_diff>
--- a/Examen_Final_Programación_I.docx
+++ b/Examen_Final_Programación_I.docx
@@ -5,6 +5,8 @@
     <w:sdt>
       <w:sdtPr>
         <w:rPr>
+          <w:rFonts w:ascii="Arial" w:hAnsi="Arial"/>
+          <w:sz w:val="24"/>
           <w:lang w:val="es-AR"/>
         </w:rPr>
         <w:id w:val="-1640800744"/>
@@ -15,7 +17,6 @@
       </w:sdtPr>
       <w:sdtEndPr>
         <w:rPr>
-          <w:rFonts w:ascii="Arial" w:hAnsi="Arial"/>
           <w:color w:val="4F81BD" w:themeColor="accent1"/>
           <w:sz w:val="26"/>
           <w:szCs w:val="26"/>
@@ -31,6 +32,7 @@
           </w:pPr>
           <w:r>
             <w:rPr>
+              <w:noProof/>
               <w:lang w:val="es-AR"/>
             </w:rPr>
             <mc:AlternateContent>
@@ -3612,6 +3614,7 @@
           </w:r>
           <w:r>
             <w:rPr>
+              <w:noProof/>
               <w:lang w:val="es-AR"/>
             </w:rPr>
             <mc:AlternateContent>
@@ -3795,6 +3798,7 @@
           </w:r>
           <w:r>
             <w:rPr>
+              <w:noProof/>
               <w:lang w:val="es-AR"/>
             </w:rPr>
             <mc:AlternateContent>
@@ -4358,7 +4362,16 @@
     </w:p>
     <w:p>
       <w:r>
-        <w:t>Una empresa de mensajería necesita registrar sus entregas diarias mediante un sistema simple que permita administrar sus envíos. Se solicita desarrollar un CRUD (Crear, Leer, Actualizar y Eliminar) que permita gestionar los envíos.</w:t>
+        <w:t>Una empresa de mensajería necesita registrar sus entregas diarias mediante un sistema simple que permita administrar sus envíos. Se solicita desarrollar un CRUD (Crear, Leer, Actualizar y Eliminar) que permita gestionar los envíos</w:t>
+      </w:r>
+      <w:r>
+        <w:t xml:space="preserve"> visualizando los </w:t>
+      </w:r>
+      <w:r>
+        <w:t>envíos realizados en el tablero principal del cliente</w:t>
+      </w:r>
+      <w:r>
+        <w:t>.</w:t>
       </w:r>
       <w:r>
         <w:br/>
@@ -4369,47 +4382,15 @@
         <w:jc w:val="left"/>
       </w:pPr>
       <w:r>
-        <w:t xml:space="preserve">Cada envío debe tener: ID, nombre del cliente, dirección, código postal, estado del envío y fecha. </w:t>
-      </w:r>
-      <w:proofErr w:type="spellStart"/>
-      <w:r>
-        <w:t>Debés</w:t>
-      </w:r>
-      <w:proofErr w:type="spellEnd"/>
-      <w:r>
-        <w:t>:</w:t>
+        <w:t>Cada envío debe tener: ID, nombre del cliente, dirección, código postal, estado del envío y fecha. Debés:</w:t>
       </w:r>
       <w:r>
         <w:br/>
-        <w:t>- Crear un repositorio en GitHub llamado `</w:t>
-      </w:r>
-      <w:proofErr w:type="spellStart"/>
-      <w:r>
-        <w:t>crud</w:t>
-      </w:r>
-      <w:proofErr w:type="spellEnd"/>
-      <w:r>
-        <w:t>-</w:t>
-      </w:r>
-      <w:proofErr w:type="spellStart"/>
-      <w:r>
-        <w:t>envios</w:t>
-      </w:r>
-      <w:proofErr w:type="spellEnd"/>
-      <w:r>
-        <w:t>-final` y conectarlo con tu proyecto local usando los comandos Git.</w:t>
+        <w:t>- Crear un repositorio en GitHub llamado `crud-envios-final` y conectarlo con tu proyecto local usando los comandos Git.</w:t>
       </w:r>
       <w:r>
         <w:br/>
-        <w:t>- Subir el proyecto completo a la rama `</w:t>
-      </w:r>
-      <w:proofErr w:type="gramStart"/>
-      <w:r>
-        <w:t>master</w:t>
-      </w:r>
-      <w:proofErr w:type="gramEnd"/>
-      <w:r>
-        <w:t>`.</w:t>
+        <w:t>- Subir el proyecto completo a la rama `master`.</w:t>
       </w:r>
       <w:r>
         <w:br/>
@@ -4423,15 +4404,7 @@
       </w:r>
       <w:r>
         <w:br/>
-        <w:t xml:space="preserve">- Desarrollar el CRUD utilizando PHP (sin </w:t>
-      </w:r>
-      <w:proofErr w:type="spellStart"/>
-      <w:r>
-        <w:t>frameworks</w:t>
-      </w:r>
-      <w:proofErr w:type="spellEnd"/>
-      <w:r>
-        <w:t>).</w:t>
+        <w:t>- Desarrollar el CRUD utilizando PHP (sin frameworks).</w:t>
       </w:r>
       <w:r>
         <w:br/>
@@ -4462,7 +4435,6 @@
       <w:r>
         <w:t xml:space="preserve"> </w:t>
       </w:r>
-      <w:proofErr w:type="spellStart"/>
       <w:r>
         <w:rPr>
           <w:b/>
@@ -4470,7 +4442,6 @@
         </w:rPr>
         <w:t>camelCase</w:t>
       </w:r>
-      <w:proofErr w:type="spellEnd"/>
       <w:r>
         <w:t>.</w:t>
       </w:r>
@@ -4481,7 +4452,6 @@
       <w:r>
         <w:t xml:space="preserve">usar la nomenclatura </w:t>
       </w:r>
-      <w:proofErr w:type="spellStart"/>
       <w:r>
         <w:rPr>
           <w:b/>
@@ -4489,7 +4459,6 @@
         </w:rPr>
         <w:t>snake_case</w:t>
       </w:r>
-      <w:proofErr w:type="spellEnd"/>
       <w:r>
         <w:rPr>
           <w:b/>
@@ -4501,15 +4470,7 @@
         <w:t xml:space="preserve"> </w:t>
       </w:r>
       <w:r>
-        <w:t>estar en minúsculas, sin espacios, separados por guiones bajos (`_`). Ejemplo: `</w:t>
-      </w:r>
-      <w:proofErr w:type="spellStart"/>
-      <w:r>
-        <w:t>form_envios.php</w:t>
-      </w:r>
-      <w:proofErr w:type="spellEnd"/>
-      <w:r>
-        <w:t>`.</w:t>
+        <w:t>estar en minúsculas, sin espacios, separados por guiones bajos (`_`). Ejemplo: `form_envios.php`.</w:t>
       </w:r>
       <w:r>
         <w:br/>
@@ -4517,51 +4478,19 @@
       </w:r>
       <w:r>
         <w:br/>
-        <w:t xml:space="preserve">    * `</w:t>
-      </w:r>
-      <w:proofErr w:type="spellStart"/>
-      <w:r>
-        <w:t>config</w:t>
-      </w:r>
-      <w:proofErr w:type="spellEnd"/>
-      <w:r>
-        <w:t>/` → conexión a la base de datos.</w:t>
+        <w:t xml:space="preserve">    * `config/` → conexión a la base de datos.</w:t>
       </w:r>
       <w:r>
         <w:br/>
-        <w:t xml:space="preserve">    * `</w:t>
-      </w:r>
-      <w:proofErr w:type="spellStart"/>
-      <w:r>
-        <w:t>controllers</w:t>
-      </w:r>
-      <w:proofErr w:type="spellEnd"/>
-      <w:r>
-        <w:t>/` → lógica de manejo de datos.</w:t>
+        <w:t xml:space="preserve">    * `controllers/` → lógica de manejo de datos.</w:t>
       </w:r>
       <w:r>
         <w:br/>
-        <w:t xml:space="preserve">    * `</w:t>
-      </w:r>
-      <w:proofErr w:type="spellStart"/>
-      <w:r>
-        <w:t>views</w:t>
-      </w:r>
-      <w:proofErr w:type="spellEnd"/>
-      <w:r>
-        <w:t>/` → formularios HTML.</w:t>
+        <w:t xml:space="preserve">    * `views/` → formularios HTML.</w:t>
       </w:r>
       <w:r>
         <w:br/>
-        <w:t xml:space="preserve">- No se permite el uso de </w:t>
-      </w:r>
-      <w:proofErr w:type="spellStart"/>
-      <w:r>
-        <w:t>frameworks</w:t>
-      </w:r>
-      <w:proofErr w:type="spellEnd"/>
-      <w:r>
-        <w:t xml:space="preserve"> externos.</w:t>
+        <w:t>- No se permite el uso de frameworks externos.</w:t>
       </w:r>
       <w:r>
         <w:br/>

</xml_diff>